<commit_message>
implemented brute force to be multithreaded (part a)
</commit_message>
<xml_diff>
--- a/Report.docx
+++ b/Report.docx
@@ -1,6 +1,6 @@
 
 <file path=word/document.xml><?xml version="1.0" encoding="utf-8"?>
-<w:document xmlns:wpc="http://schemas.microsoft.com/office/word/2010/wordprocessingCanvas" xmlns:cx="http://schemas.microsoft.com/office/drawing/2014/chartex" xmlns:cx1="http://schemas.microsoft.com/office/drawing/2015/9/8/chartex" xmlns:cx2="http://schemas.microsoft.com/office/drawing/2015/10/21/chartex" xmlns:cx3="http://schemas.microsoft.com/office/drawing/2016/5/9/chartex" xmlns:cx4="http://schemas.microsoft.com/office/drawing/2016/5/10/chartex" xmlns:cx5="http://schemas.microsoft.com/office/drawing/2016/5/11/chartex" xmlns:mc="http://schemas.openxmlformats.org/markup-compatibility/2006" xmlns:o="urn:schemas-microsoft-com:office:office" xmlns:r="http://schemas.openxmlformats.org/officeDocument/2006/relationships" xmlns:m="http://schemas.openxmlformats.org/officeDocument/2006/math" xmlns:v="urn:schemas-microsoft-com:vml" xmlns:wp14="http://schemas.microsoft.com/office/word/2010/wordprocessingDrawing" xmlns:wp="http://schemas.openxmlformats.org/drawingml/2006/wordprocessingDrawing" xmlns:w10="urn:schemas-microsoft-com:office:word" xmlns:w="http://schemas.openxmlformats.org/wordprocessingml/2006/main" xmlns:w14="http://schemas.microsoft.com/office/word/2010/wordml" xmlns:w15="http://schemas.microsoft.com/office/word/2012/wordml" xmlns:w16se="http://schemas.microsoft.com/office/word/2015/wordml/symex" xmlns:wpg="http://schemas.microsoft.com/office/word/2010/wordprocessingGroup" xmlns:wpi="http://schemas.microsoft.com/office/word/2010/wordprocessingInk" xmlns:wne="http://schemas.microsoft.com/office/word/2006/wordml" xmlns:wps="http://schemas.microsoft.com/office/word/2010/wordprocessingShape" mc:Ignorable="w14 w15 w16se wp14">
+<w:document xmlns:wpc="http://schemas.microsoft.com/office/word/2010/wordprocessingCanvas" xmlns:mo="http://schemas.microsoft.com/office/mac/office/2008/main" xmlns:mc="http://schemas.openxmlformats.org/markup-compatibility/2006" xmlns:mv="urn:schemas-microsoft-com:mac:vml" xmlns:o="urn:schemas-microsoft-com:office:office" xmlns:r="http://schemas.openxmlformats.org/officeDocument/2006/relationships" xmlns:m="http://schemas.openxmlformats.org/officeDocument/2006/math" xmlns:v="urn:schemas-microsoft-com:vml" xmlns:wp14="http://schemas.microsoft.com/office/word/2010/wordprocessingDrawing" xmlns:wp="http://schemas.openxmlformats.org/drawingml/2006/wordprocessingDrawing" xmlns:w10="urn:schemas-microsoft-com:office:word" xmlns:w="http://schemas.openxmlformats.org/wordprocessingml/2006/main" xmlns:w14="http://schemas.microsoft.com/office/word/2010/wordml" xmlns:w15="http://schemas.microsoft.com/office/word/2012/wordml" xmlns:wpg="http://schemas.microsoft.com/office/word/2010/wordprocessingGroup" xmlns:wpi="http://schemas.microsoft.com/office/word/2010/wordprocessingInk" xmlns:wne="http://schemas.microsoft.com/office/word/2006/wordml" xmlns:wps="http://schemas.microsoft.com/office/word/2010/wordprocessingShape" mc:Ignorable="w14 w15 wp14">
   <w:body>
     <w:p>
       <w:pPr>
@@ -38,10 +38,22 @@
         <w:t xml:space="preserve"> of the key, and use the generated key to attempt to decrypt the ciphertext. As the plaintext is valid English the algorithm uses a regular expression to ch</w:t>
       </w:r>
       <w:r>
-        <w:t>eck if the decrypted plaintext only contains alphanumeric, punctuation, and space characters</w:t>
+        <w:t xml:space="preserve">eck if the decrypted plaintext only contains alphanumeric, punctuation, and </w:t>
+      </w:r>
+      <w:r>
+        <w:t>white</w:t>
+      </w:r>
+      <w:r>
+        <w:t>space characters</w:t>
       </w:r>
       <w:r>
         <w:t>. If the regular expression matches we have found the correct key.</w:t>
+      </w:r>
+      <w:r>
+        <w:t xml:space="preserve"> </w:t>
+      </w:r>
+      <w:r>
+        <w:t>In my implementation the decrypting and checking the plaintext against the regex are parallelised to speed up the runtime of the algorithm.</w:t>
       </w:r>
     </w:p>
     <w:p>
@@ -103,7 +115,39 @@
         <w:t xml:space="preserve">When I run the algorithm </w:t>
       </w:r>
       <w:r>
-        <w:t>on my computer I get an average of 8250 attempts per second. Knowing this, we can calculate the time taken to attempt every key.</w:t>
+        <w:t xml:space="preserve">on my </w:t>
+      </w:r>
+      <w:r>
+        <w:t>laptop with an Intel Core i7 running at 2GHz on all 8 cores,</w:t>
+      </w:r>
+      <w:r>
+        <w:t xml:space="preserve"> I get an average of </w:t>
+      </w:r>
+      <w:r>
+        <w:t>26907</w:t>
+      </w:r>
+      <w:r>
+        <w:t xml:space="preserve"> attempts per second</w:t>
+      </w:r>
+      <w:r>
+        <w:t>, from brute forcing the key ‘</w:t>
+      </w:r>
+      <w:proofErr w:type="spellStart"/>
+      <w:r>
+        <w:t>baaaaa</w:t>
+      </w:r>
+      <w:proofErr w:type="spellEnd"/>
+      <w:r>
+        <w:t>’ after</w:t>
+      </w:r>
+      <w:r>
+        <w:t xml:space="preserve"> 11,881,377 key attempts in </w:t>
+      </w:r>
+      <w:r>
+        <w:t>7 minutes and 21 seconds</w:t>
+      </w:r>
+      <w:r>
+        <w:t>. Knowing this, we can calculate the time taken to attempt every key.</w:t>
       </w:r>
     </w:p>
     <w:tbl>
@@ -118,6 +162,9 @@
         <w:gridCol w:w="3006"/>
       </w:tblGrid>
       <w:tr>
+        <w:trPr>
+          <w:trHeight w:val="305"/>
+        </w:trPr>
         <w:tc>
           <w:tcPr>
             <w:tcW w:w="3005" w:type="dxa"/>
@@ -207,7 +254,10 @@
               <w:jc w:val="center"/>
             </w:pPr>
             <w:r>
-              <w:t>~ 55 seconds</w:t>
+              <w:t>17</w:t>
+            </w:r>
+            <w:r>
+              <w:t xml:space="preserve"> seconds</w:t>
             </w:r>
           </w:p>
         </w:tc>
@@ -261,7 +311,16 @@
               <w:jc w:val="center"/>
             </w:pPr>
             <w:r>
-              <w:t>~ 24 minutes</w:t>
+              <w:t>7</w:t>
+            </w:r>
+            <w:r>
+              <w:t xml:space="preserve"> minutes</w:t>
+            </w:r>
+            <w:r>
+              <w:t xml:space="preserve"> and 22</w:t>
+            </w:r>
+            <w:r>
+              <w:t xml:space="preserve"> seconds</w:t>
             </w:r>
           </w:p>
         </w:tc>
@@ -312,7 +371,7 @@
               <w:jc w:val="center"/>
             </w:pPr>
             <w:r>
-              <w:t>&gt; 10 hours</w:t>
+              <w:t>3 hours, 11 minutes and 20 seconds</w:t>
             </w:r>
           </w:p>
         </w:tc>
@@ -321,8 +380,15 @@
     <w:p>
       <w:r>
         <w:br/>
-        <w:t xml:space="preserve">As the key length increases, the key space and time taken to attempt all possible keys grows exponentially. </w:t>
-      </w:r>
+      </w:r>
+      <w:r>
+        <w:t xml:space="preserve">From this we can see that as </w:t>
+      </w:r>
+      <w:r>
+        <w:t xml:space="preserve">the key length increases, the key space and time taken to attempt all possible keys grows exponentially. </w:t>
+      </w:r>
+      <w:bookmarkStart w:id="0" w:name="_GoBack"/>
+      <w:bookmarkEnd w:id="0"/>
     </w:p>
     <w:p>
       <w:pPr>
@@ -396,21 +462,21 @@
         <w:rPr>
           <w:rFonts w:eastAsiaTheme="minorEastAsia"/>
         </w:rPr>
-        <w:t xml:space="preserve"> o</w:t>
+        <w:t xml:space="preserve"> of the ci</w:t>
       </w:r>
       <w:proofErr w:type="spellStart"/>
       <w:r>
         <w:rPr>
           <w:rFonts w:eastAsiaTheme="minorEastAsia"/>
         </w:rPr>
-        <w:t>f</w:t>
+        <w:t>phertext</w:t>
       </w:r>
       <w:proofErr w:type="spellEnd"/>
       <w:r>
         <w:rPr>
           <w:rFonts w:eastAsiaTheme="minorEastAsia"/>
         </w:rPr>
-        <w:t xml:space="preserve"> the ciphertext, </w:t>
+        <w:t xml:space="preserve">, </w:t>
       </w:r>
       <m:oMath>
         <m:sSub>
@@ -1041,14 +1107,13 @@
         </w:rPr>
         <w:t>t be able to recover the keystream, and thus would be unable to attack in this way.</w:t>
       </w:r>
-      <w:bookmarkStart w:id="0" w:name="_GoBack"/>
-      <w:bookmarkEnd w:id="0"/>
     </w:p>
     <w:p>
       <w:pPr>
         <w:pStyle w:val="Heading2"/>
       </w:pPr>
       <w:r>
+        <w:lastRenderedPageBreak/>
         <w:t>Part C</w:t>
       </w:r>
     </w:p>
@@ -1174,7 +1239,6 @@
         <w:rPr>
           <w:rFonts w:eastAsiaTheme="minorEastAsia"/>
         </w:rPr>
-        <w:lastRenderedPageBreak/>
         <w:t xml:space="preserve">We are now able to XOR the recovered keystream with the second ciphertext </w:t>
       </w:r>
       <m:oMath>
@@ -1517,7 +1581,7 @@
 </file>
 
 <file path=word/endnotes.xml><?xml version="1.0" encoding="utf-8"?>
-<w:endnotes xmlns:wpc="http://schemas.microsoft.com/office/word/2010/wordprocessingCanvas" xmlns:cx="http://schemas.microsoft.com/office/drawing/2014/chartex" xmlns:cx1="http://schemas.microsoft.com/office/drawing/2015/9/8/chartex" xmlns:cx2="http://schemas.microsoft.com/office/drawing/2015/10/21/chartex" xmlns:cx3="http://schemas.microsoft.com/office/drawing/2016/5/9/chartex" xmlns:cx4="http://schemas.microsoft.com/office/drawing/2016/5/10/chartex" xmlns:cx5="http://schemas.microsoft.com/office/drawing/2016/5/11/chartex" xmlns:mc="http://schemas.openxmlformats.org/markup-compatibility/2006" xmlns:o="urn:schemas-microsoft-com:office:office" xmlns:r="http://schemas.openxmlformats.org/officeDocument/2006/relationships" xmlns:m="http://schemas.openxmlformats.org/officeDocument/2006/math" xmlns:v="urn:schemas-microsoft-com:vml" xmlns:wp14="http://schemas.microsoft.com/office/word/2010/wordprocessingDrawing" xmlns:wp="http://schemas.openxmlformats.org/drawingml/2006/wordprocessingDrawing" xmlns:w10="urn:schemas-microsoft-com:office:word" xmlns:w="http://schemas.openxmlformats.org/wordprocessingml/2006/main" xmlns:w14="http://schemas.microsoft.com/office/word/2010/wordml" xmlns:w15="http://schemas.microsoft.com/office/word/2012/wordml" xmlns:w16se="http://schemas.microsoft.com/office/word/2015/wordml/symex" xmlns:wpg="http://schemas.microsoft.com/office/word/2010/wordprocessingGroup" xmlns:wpi="http://schemas.microsoft.com/office/word/2010/wordprocessingInk" xmlns:wne="http://schemas.microsoft.com/office/word/2006/wordml" xmlns:wps="http://schemas.microsoft.com/office/word/2010/wordprocessingShape" mc:Ignorable="w14 w15 w16se wp14">
+<w:endnotes xmlns:wpc="http://schemas.microsoft.com/office/word/2010/wordprocessingCanvas" xmlns:mo="http://schemas.microsoft.com/office/mac/office/2008/main" xmlns:mc="http://schemas.openxmlformats.org/markup-compatibility/2006" xmlns:mv="urn:schemas-microsoft-com:mac:vml" xmlns:o="urn:schemas-microsoft-com:office:office" xmlns:r="http://schemas.openxmlformats.org/officeDocument/2006/relationships" xmlns:m="http://schemas.openxmlformats.org/officeDocument/2006/math" xmlns:v="urn:schemas-microsoft-com:vml" xmlns:wp14="http://schemas.microsoft.com/office/word/2010/wordprocessingDrawing" xmlns:wp="http://schemas.openxmlformats.org/drawingml/2006/wordprocessingDrawing" xmlns:w10="urn:schemas-microsoft-com:office:word" xmlns:w="http://schemas.openxmlformats.org/wordprocessingml/2006/main" xmlns:w14="http://schemas.microsoft.com/office/word/2010/wordml" xmlns:w15="http://schemas.microsoft.com/office/word/2012/wordml" xmlns:wpg="http://schemas.microsoft.com/office/word/2010/wordprocessingGroup" xmlns:wpi="http://schemas.microsoft.com/office/word/2010/wordprocessingInk" xmlns:wne="http://schemas.microsoft.com/office/word/2006/wordml" xmlns:wps="http://schemas.microsoft.com/office/word/2010/wordprocessingShape" mc:Ignorable="w14 w15 wp14">
   <w:endnote w:type="separator" w:id="-1">
     <w:p>
       <w:pPr>
@@ -1542,7 +1606,7 @@
 </file>
 
 <file path=word/footnotes.xml><?xml version="1.0" encoding="utf-8"?>
-<w:footnotes xmlns:wpc="http://schemas.microsoft.com/office/word/2010/wordprocessingCanvas" xmlns:cx="http://schemas.microsoft.com/office/drawing/2014/chartex" xmlns:cx1="http://schemas.microsoft.com/office/drawing/2015/9/8/chartex" xmlns:cx2="http://schemas.microsoft.com/office/drawing/2015/10/21/chartex" xmlns:cx3="http://schemas.microsoft.com/office/drawing/2016/5/9/chartex" xmlns:cx4="http://schemas.microsoft.com/office/drawing/2016/5/10/chartex" xmlns:cx5="http://schemas.microsoft.com/office/drawing/2016/5/11/chartex" xmlns:mc="http://schemas.openxmlformats.org/markup-compatibility/2006" xmlns:o="urn:schemas-microsoft-com:office:office" xmlns:r="http://schemas.openxmlformats.org/officeDocument/2006/relationships" xmlns:m="http://schemas.openxmlformats.org/officeDocument/2006/math" xmlns:v="urn:schemas-microsoft-com:vml" xmlns:wp14="http://schemas.microsoft.com/office/word/2010/wordprocessingDrawing" xmlns:wp="http://schemas.openxmlformats.org/drawingml/2006/wordprocessingDrawing" xmlns:w10="urn:schemas-microsoft-com:office:word" xmlns:w="http://schemas.openxmlformats.org/wordprocessingml/2006/main" xmlns:w14="http://schemas.microsoft.com/office/word/2010/wordml" xmlns:w15="http://schemas.microsoft.com/office/word/2012/wordml" xmlns:w16se="http://schemas.microsoft.com/office/word/2015/wordml/symex" xmlns:wpg="http://schemas.microsoft.com/office/word/2010/wordprocessingGroup" xmlns:wpi="http://schemas.microsoft.com/office/word/2010/wordprocessingInk" xmlns:wne="http://schemas.microsoft.com/office/word/2006/wordml" xmlns:wps="http://schemas.microsoft.com/office/word/2010/wordprocessingShape" mc:Ignorable="w14 w15 w16se wp14">
+<w:footnotes xmlns:wpc="http://schemas.microsoft.com/office/word/2010/wordprocessingCanvas" xmlns:mo="http://schemas.microsoft.com/office/mac/office/2008/main" xmlns:mc="http://schemas.openxmlformats.org/markup-compatibility/2006" xmlns:mv="urn:schemas-microsoft-com:mac:vml" xmlns:o="urn:schemas-microsoft-com:office:office" xmlns:r="http://schemas.openxmlformats.org/officeDocument/2006/relationships" xmlns:m="http://schemas.openxmlformats.org/officeDocument/2006/math" xmlns:v="urn:schemas-microsoft-com:vml" xmlns:wp14="http://schemas.microsoft.com/office/word/2010/wordprocessingDrawing" xmlns:wp="http://schemas.openxmlformats.org/drawingml/2006/wordprocessingDrawing" xmlns:w10="urn:schemas-microsoft-com:office:word" xmlns:w="http://schemas.openxmlformats.org/wordprocessingml/2006/main" xmlns:w14="http://schemas.microsoft.com/office/word/2010/wordml" xmlns:w15="http://schemas.microsoft.com/office/word/2012/wordml" xmlns:wpg="http://schemas.microsoft.com/office/word/2010/wordprocessingGroup" xmlns:wpi="http://schemas.microsoft.com/office/word/2010/wordprocessingInk" xmlns:wne="http://schemas.microsoft.com/office/word/2006/wordml" xmlns:wps="http://schemas.microsoft.com/office/word/2010/wordprocessingShape" mc:Ignorable="w14 w15 wp14">
   <w:footnote w:type="separator" w:id="-1">
     <w:p>
       <w:pPr>
@@ -1567,7 +1631,7 @@
 </file>
 
 <file path=word/header1.xml><?xml version="1.0" encoding="utf-8"?>
-<w:hdr xmlns:wpc="http://schemas.microsoft.com/office/word/2010/wordprocessingCanvas" xmlns:cx="http://schemas.microsoft.com/office/drawing/2014/chartex" xmlns:cx1="http://schemas.microsoft.com/office/drawing/2015/9/8/chartex" xmlns:cx2="http://schemas.microsoft.com/office/drawing/2015/10/21/chartex" xmlns:cx3="http://schemas.microsoft.com/office/drawing/2016/5/9/chartex" xmlns:cx4="http://schemas.microsoft.com/office/drawing/2016/5/10/chartex" xmlns:cx5="http://schemas.microsoft.com/office/drawing/2016/5/11/chartex" xmlns:mc="http://schemas.openxmlformats.org/markup-compatibility/2006" xmlns:o="urn:schemas-microsoft-com:office:office" xmlns:r="http://schemas.openxmlformats.org/officeDocument/2006/relationships" xmlns:m="http://schemas.openxmlformats.org/officeDocument/2006/math" xmlns:v="urn:schemas-microsoft-com:vml" xmlns:wp14="http://schemas.microsoft.com/office/word/2010/wordprocessingDrawing" xmlns:wp="http://schemas.openxmlformats.org/drawingml/2006/wordprocessingDrawing" xmlns:w10="urn:schemas-microsoft-com:office:word" xmlns:w="http://schemas.openxmlformats.org/wordprocessingml/2006/main" xmlns:w14="http://schemas.microsoft.com/office/word/2010/wordml" xmlns:w15="http://schemas.microsoft.com/office/word/2012/wordml" xmlns:w16se="http://schemas.microsoft.com/office/word/2015/wordml/symex" xmlns:wpg="http://schemas.microsoft.com/office/word/2010/wordprocessingGroup" xmlns:wpi="http://schemas.microsoft.com/office/word/2010/wordprocessingInk" xmlns:wne="http://schemas.microsoft.com/office/word/2006/wordml" xmlns:wps="http://schemas.microsoft.com/office/word/2010/wordprocessingShape" mc:Ignorable="w14 w15 w16se wp14">
+<w:hdr xmlns:wpc="http://schemas.microsoft.com/office/word/2010/wordprocessingCanvas" xmlns:mo="http://schemas.microsoft.com/office/mac/office/2008/main" xmlns:mc="http://schemas.openxmlformats.org/markup-compatibility/2006" xmlns:mv="urn:schemas-microsoft-com:mac:vml" xmlns:o="urn:schemas-microsoft-com:office:office" xmlns:r="http://schemas.openxmlformats.org/officeDocument/2006/relationships" xmlns:m="http://schemas.openxmlformats.org/officeDocument/2006/math" xmlns:v="urn:schemas-microsoft-com:vml" xmlns:wp14="http://schemas.microsoft.com/office/word/2010/wordprocessingDrawing" xmlns:wp="http://schemas.openxmlformats.org/drawingml/2006/wordprocessingDrawing" xmlns:w10="urn:schemas-microsoft-com:office:word" xmlns:w="http://schemas.openxmlformats.org/wordprocessingml/2006/main" xmlns:w14="http://schemas.microsoft.com/office/word/2010/wordml" xmlns:w15="http://schemas.microsoft.com/office/word/2012/wordml" xmlns:wpg="http://schemas.microsoft.com/office/word/2010/wordprocessingGroup" xmlns:wpi="http://schemas.microsoft.com/office/word/2010/wordprocessingInk" xmlns:wne="http://schemas.microsoft.com/office/word/2006/wordml" xmlns:wps="http://schemas.microsoft.com/office/word/2010/wordprocessingShape" mc:Ignorable="w14 w15 wp14">
   <w:p>
     <w:pPr>
       <w:pStyle w:val="Header"/>
@@ -1587,8 +1651,8 @@
 </file>
 
 <file path=word/numbering.xml><?xml version="1.0" encoding="utf-8"?>
-<w:numbering xmlns:wpc="http://schemas.microsoft.com/office/word/2010/wordprocessingCanvas" xmlns:cx="http://schemas.microsoft.com/office/drawing/2014/chartex" xmlns:cx1="http://schemas.microsoft.com/office/drawing/2015/9/8/chartex" xmlns:cx2="http://schemas.microsoft.com/office/drawing/2015/10/21/chartex" xmlns:cx3="http://schemas.microsoft.com/office/drawing/2016/5/9/chartex" xmlns:cx4="http://schemas.microsoft.com/office/drawing/2016/5/10/chartex" xmlns:cx5="http://schemas.microsoft.com/office/drawing/2016/5/11/chartex" xmlns:mc="http://schemas.openxmlformats.org/markup-compatibility/2006" xmlns:o="urn:schemas-microsoft-com:office:office" xmlns:r="http://schemas.openxmlformats.org/officeDocument/2006/relationships" xmlns:m="http://schemas.openxmlformats.org/officeDocument/2006/math" xmlns:v="urn:schemas-microsoft-com:vml" xmlns:wp14="http://schemas.microsoft.com/office/word/2010/wordprocessingDrawing" xmlns:wp="http://schemas.openxmlformats.org/drawingml/2006/wordprocessingDrawing" xmlns:w10="urn:schemas-microsoft-com:office:word" xmlns:w="http://schemas.openxmlformats.org/wordprocessingml/2006/main" xmlns:w14="http://schemas.microsoft.com/office/word/2010/wordml" xmlns:w15="http://schemas.microsoft.com/office/word/2012/wordml" xmlns:w16se="http://schemas.microsoft.com/office/word/2015/wordml/symex" xmlns:wpg="http://schemas.microsoft.com/office/word/2010/wordprocessingGroup" xmlns:wpi="http://schemas.microsoft.com/office/word/2010/wordprocessingInk" xmlns:wne="http://schemas.microsoft.com/office/word/2006/wordml" xmlns:wps="http://schemas.microsoft.com/office/word/2010/wordprocessingShape" mc:Ignorable="w14 w15 w16se wp14">
-  <w:abstractNum w:abstractNumId="0" w15:restartNumberingAfterBreak="0">
+<w:numbering xmlns:wpc="http://schemas.microsoft.com/office/word/2010/wordprocessingCanvas" xmlns:mo="http://schemas.microsoft.com/office/mac/office/2008/main" xmlns:mc="http://schemas.openxmlformats.org/markup-compatibility/2006" xmlns:mv="urn:schemas-microsoft-com:mac:vml" xmlns:o="urn:schemas-microsoft-com:office:office" xmlns:r="http://schemas.openxmlformats.org/officeDocument/2006/relationships" xmlns:m="http://schemas.openxmlformats.org/officeDocument/2006/math" xmlns:v="urn:schemas-microsoft-com:vml" xmlns:wp14="http://schemas.microsoft.com/office/word/2010/wordprocessingDrawing" xmlns:wp="http://schemas.openxmlformats.org/drawingml/2006/wordprocessingDrawing" xmlns:w10="urn:schemas-microsoft-com:office:word" xmlns:w="http://schemas.openxmlformats.org/wordprocessingml/2006/main" xmlns:w14="http://schemas.microsoft.com/office/word/2010/wordml" xmlns:w15="http://schemas.microsoft.com/office/word/2012/wordml" xmlns:wpg="http://schemas.microsoft.com/office/word/2010/wordprocessingGroup" xmlns:wpi="http://schemas.microsoft.com/office/word/2010/wordprocessingInk" xmlns:wne="http://schemas.microsoft.com/office/word/2006/wordml" xmlns:wps="http://schemas.microsoft.com/office/word/2010/wordprocessingShape" mc:Ignorable="w14 w15 wp14">
+  <w:abstractNum w:abstractNumId="0">
     <w:nsid w:val="0895738E"/>
     <w:multiLevelType w:val="hybridMultilevel"/>
     <w:tmpl w:val="E94A6A9E"/>
@@ -1700,7 +1764,7 @@
       </w:rPr>
     </w:lvl>
   </w:abstractNum>
-  <w:abstractNum w:abstractNumId="1" w15:restartNumberingAfterBreak="0">
+  <w:abstractNum w:abstractNumId="1">
     <w:nsid w:val="7D32292F"/>
     <w:multiLevelType w:val="hybridMultilevel"/>
     <w:tmpl w:val="94062A20"/>
@@ -1822,7 +1886,7 @@
 </file>
 
 <file path=word/styles.xml><?xml version="1.0" encoding="utf-8"?>
-<w:styles xmlns:mc="http://schemas.openxmlformats.org/markup-compatibility/2006" xmlns:r="http://schemas.openxmlformats.org/officeDocument/2006/relationships" xmlns:w="http://schemas.openxmlformats.org/wordprocessingml/2006/main" xmlns:w14="http://schemas.microsoft.com/office/word/2010/wordml" xmlns:w15="http://schemas.microsoft.com/office/word/2012/wordml" xmlns:w16se="http://schemas.microsoft.com/office/word/2015/wordml/symex" mc:Ignorable="w14 w15 w16se">
+<w:styles xmlns:mc="http://schemas.openxmlformats.org/markup-compatibility/2006" xmlns:r="http://schemas.openxmlformats.org/officeDocument/2006/relationships" xmlns:w="http://schemas.openxmlformats.org/wordprocessingml/2006/main" xmlns:w14="http://schemas.microsoft.com/office/word/2010/wordml" xmlns:w15="http://schemas.microsoft.com/office/word/2012/wordml" mc:Ignorable="w14 w15">
   <w:docDefaults>
     <w:rPrDefault>
       <w:rPr>
@@ -1838,7 +1902,7 @@
       </w:pPr>
     </w:pPrDefault>
   </w:docDefaults>
-  <w:latentStyles w:defLockedState="0" w:defUIPriority="99" w:defSemiHidden="0" w:defUnhideWhenUsed="0" w:defQFormat="0" w:count="374">
+  <w:latentStyles w:defLockedState="0" w:defUIPriority="99" w:defSemiHidden="0" w:defUnhideWhenUsed="0" w:defQFormat="0" w:count="382">
     <w:lsdException w:name="Normal" w:uiPriority="0" w:qFormat="1"/>
     <w:lsdException w:name="heading 1" w:uiPriority="9" w:qFormat="1"/>
     <w:lsdException w:name="heading 2" w:semiHidden="1" w:uiPriority="9" w:unhideWhenUsed="1" w:qFormat="1"/>
@@ -2353,6 +2417,7 @@
       <w:spacing w:after="0" w:line="240" w:lineRule="auto"/>
     </w:pPr>
     <w:tblPr>
+      <w:tblInd w:w="0" w:type="dxa"/>
       <w:tblBorders>
         <w:top w:val="single" w:sz="4" w:space="0" w:color="auto"/>
         <w:left w:val="single" w:sz="4" w:space="0" w:color="auto"/>
@@ -2361,6 +2426,12 @@
         <w:insideH w:val="single" w:sz="4" w:space="0" w:color="auto"/>
         <w:insideV w:val="single" w:sz="4" w:space="0" w:color="auto"/>
       </w:tblBorders>
+      <w:tblCellMar>
+        <w:top w:w="0" w:type="dxa"/>
+        <w:left w:w="108" w:type="dxa"/>
+        <w:bottom w:w="0" w:type="dxa"/>
+        <w:right w:w="108" w:type="dxa"/>
+      </w:tblCellMar>
     </w:tblPr>
   </w:style>
   <w:style w:type="paragraph" w:styleId="ListParagraph">

</xml_diff>

<commit_message>
added chunk size and keyboard interrupt handling
</commit_message>
<xml_diff>
--- a/Report.docx
+++ b/Report.docx
@@ -32,7 +32,7 @@
         <w:t xml:space="preserve">generate all possible </w:t>
       </w:r>
       <w:r>
-        <w:t>permutations</w:t>
+        <w:t>products</w:t>
       </w:r>
       <w:r>
         <w:t xml:space="preserve"> of the key, and use the generated key to attempt to decrypt the ciphertext. As the plaintext is valid English the algorithm uses a regular expression to ch</w:t>
@@ -118,13 +118,19 @@
         <w:t xml:space="preserve">on my </w:t>
       </w:r>
       <w:r>
-        <w:t>laptop with an Intel Core i7 running at 2GHz on all 8 cores,</w:t>
+        <w:t xml:space="preserve">laptop with an Intel Core i7 running at 2GHz on all 8 </w:t>
+      </w:r>
+      <w:r>
+        <w:t>threads</w:t>
+      </w:r>
+      <w:r>
+        <w:t>,</w:t>
       </w:r>
       <w:r>
         <w:t xml:space="preserve"> I get an average of </w:t>
       </w:r>
       <w:r>
-        <w:t>26907</w:t>
+        <w:t>35096</w:t>
       </w:r>
       <w:r>
         <w:t xml:space="preserve"> attempts per second</w:t>
@@ -145,6 +151,9 @@
       </w:r>
       <w:r>
         <w:t>7 minutes and 21 seconds</w:t>
+      </w:r>
+      <w:r>
+        <w:t xml:space="preserve"> [Appendix 1]</w:t>
       </w:r>
       <w:r>
         <w:t>. Knowing this, we can calculate the time taken to attempt every key.</w:t>
@@ -254,7 +263,7 @@
               <w:jc w:val="center"/>
             </w:pPr>
             <w:r>
-              <w:t>17</w:t>
+              <w:t>13</w:t>
             </w:r>
             <w:r>
               <w:t xml:space="preserve"> seconds</w:t>
@@ -311,13 +320,13 @@
               <w:jc w:val="center"/>
             </w:pPr>
             <w:r>
-              <w:t>7</w:t>
+              <w:t>5</w:t>
             </w:r>
             <w:r>
               <w:t xml:space="preserve"> minutes</w:t>
             </w:r>
             <w:r>
-              <w:t xml:space="preserve"> and 22</w:t>
+              <w:t xml:space="preserve"> and 39</w:t>
             </w:r>
             <w:r>
               <w:t xml:space="preserve"> seconds</w:t>
@@ -371,7 +380,16 @@
               <w:jc w:val="center"/>
             </w:pPr>
             <w:r>
-              <w:t>3 hours, 11 minutes and 20 seconds</w:t>
+              <w:t>2</w:t>
+            </w:r>
+            <w:r>
+              <w:t xml:space="preserve"> </w:t>
+            </w:r>
+            <w:r>
+              <w:t>hours, 26 minutes and 42</w:t>
+            </w:r>
+            <w:r>
+              <w:t xml:space="preserve"> seconds</w:t>
             </w:r>
           </w:p>
         </w:tc>
@@ -387,8 +405,6 @@
       <w:r>
         <w:t xml:space="preserve">the key length increases, the key space and time taken to attempt all possible keys grows exponentially. </w:t>
       </w:r>
-      <w:bookmarkStart w:id="0" w:name="_GoBack"/>
-      <w:bookmarkEnd w:id="0"/>
     </w:p>
     <w:p>
       <w:pPr>
@@ -462,21 +478,7 @@
         <w:rPr>
           <w:rFonts w:eastAsiaTheme="minorEastAsia"/>
         </w:rPr>
-        <w:t xml:space="preserve"> of the ci</w:t>
-      </w:r>
-      <w:proofErr w:type="spellStart"/>
-      <w:r>
-        <w:rPr>
-          <w:rFonts w:eastAsiaTheme="minorEastAsia"/>
-        </w:rPr>
-        <w:t>phertext</w:t>
-      </w:r>
-      <w:proofErr w:type="spellEnd"/>
-      <w:r>
-        <w:rPr>
-          <w:rFonts w:eastAsiaTheme="minorEastAsia"/>
-        </w:rPr>
-        <w:t xml:space="preserve">, </w:t>
+        <w:t xml:space="preserve"> of the ciphertext, </w:t>
       </w:r>
       <m:oMath>
         <m:sSub>
@@ -1376,6 +1378,8 @@
           </m:r>
         </m:oMath>
       </m:oMathPara>
+      <w:bookmarkStart w:id="0" w:name="_GoBack"/>
+      <w:bookmarkEnd w:id="0"/>
     </w:p>
     <w:p>
       <w:pPr>
@@ -1569,8 +1573,77 @@
         <w:t>.</w:t>
       </w:r>
     </w:p>
+    <w:p>
+      <w:pPr>
+        <w:pStyle w:val="Heading2"/>
+      </w:pPr>
+    </w:p>
+    <w:p>
+      <w:pPr>
+        <w:pStyle w:val="Heading2"/>
+      </w:pPr>
+      <w:r>
+        <w:t>Appendix 1 – Screenshot of algorithm output</w:t>
+      </w:r>
+    </w:p>
+    <w:p>
+      <w:r>
+        <w:rPr>
+          <w:noProof/>
+          <w:lang w:eastAsia="zh-CN"/>
+        </w:rPr>
+        <w:drawing>
+          <wp:inline distT="0" distB="0" distL="0" distR="0" wp14:anchorId="5C822B70" wp14:editId="758CB815">
+            <wp:extent cx="5731510" cy="3680460"/>
+            <wp:effectExtent l="0" t="0" r="8890" b="2540"/>
+            <wp:docPr id="1" name="Picture 1"/>
+            <wp:cNvGraphicFramePr>
+              <a:graphicFrameLocks xmlns:a="http://schemas.openxmlformats.org/drawingml/2006/main" noChangeAspect="1"/>
+            </wp:cNvGraphicFramePr>
+            <a:graphic xmlns:a="http://schemas.openxmlformats.org/drawingml/2006/main">
+              <a:graphicData uri="http://schemas.openxmlformats.org/drawingml/2006/picture">
+                <pic:pic xmlns:pic="http://schemas.openxmlformats.org/drawingml/2006/picture">
+                  <pic:nvPicPr>
+                    <pic:cNvPr id="1" name="output.tiff"/>
+                    <pic:cNvPicPr/>
+                  </pic:nvPicPr>
+                  <pic:blipFill>
+                    <a:blip r:embed="rId7">
+                      <a:extLst>
+                        <a:ext uri="{28A0092B-C50C-407E-A947-70E740481C1C}">
+                          <a14:useLocalDpi xmlns:a14="http://schemas.microsoft.com/office/drawing/2010/main" val="0"/>
+                        </a:ext>
+                      </a:extLst>
+                    </a:blip>
+                    <a:stretch>
+                      <a:fillRect/>
+                    </a:stretch>
+                  </pic:blipFill>
+                  <pic:spPr>
+                    <a:xfrm>
+                      <a:off x="0" y="0"/>
+                      <a:ext cx="5731510" cy="3680460"/>
+                    </a:xfrm>
+                    <a:prstGeom prst="rect">
+                      <a:avLst/>
+                    </a:prstGeom>
+                  </pic:spPr>
+                </pic:pic>
+              </a:graphicData>
+            </a:graphic>
+          </wp:inline>
+        </w:drawing>
+      </w:r>
+    </w:p>
+    <w:p>
+      <w:pPr>
+        <w:rPr>
+          <w:rFonts w:eastAsiaTheme="minorEastAsia"/>
+        </w:rPr>
+      </w:pPr>
+    </w:p>
     <w:sectPr>
-      <w:headerReference w:type="default" r:id="rId7"/>
+      <w:headerReference w:type="default" r:id="rId8"/>
       <w:pgSz w:w="11906" w:h="16838"/>
       <w:pgMar w:top="1440" w:right="1440" w:bottom="1440" w:left="1440" w:header="708" w:footer="708" w:gutter="0"/>
       <w:cols w:space="708"/>

</xml_diff>